<commit_message>
added t or f
</commit_message>
<xml_diff>
--- a/Deliverable 3 Resources (FINALS)/JSP Questions.docx
+++ b/Deliverable 3 Resources (FINALS)/JSP Questions.docx
@@ -16,56 +16,54 @@
         </w:numPr>
       </w:pPr>
       <w:r>
-        <w:t>Apache Tomcat is commonly referred as ______</w:t>
-      </w:r>
-    </w:p>
-    <w:p>
-      <w:pPr>
-        <w:pStyle w:val="ListParagraph"/>
-        <w:numPr>
-          <w:ilvl w:val="0"/>
-          <w:numId w:val="2"/>
-        </w:numPr>
-      </w:pPr>
-      <w:r>
-        <w:t>Apache Web Server</w:t>
-      </w:r>
-    </w:p>
-    <w:p>
-      <w:pPr>
-        <w:pStyle w:val="ListParagraph"/>
-        <w:numPr>
-          <w:ilvl w:val="0"/>
-          <w:numId w:val="2"/>
-        </w:numPr>
-      </w:pPr>
-      <w:r>
-        <w:t>Tomcat Server</w:t>
-      </w:r>
-    </w:p>
-    <w:p>
-      <w:pPr>
-        <w:pStyle w:val="ListParagraph"/>
-        <w:numPr>
-          <w:ilvl w:val="0"/>
-          <w:numId w:val="2"/>
-        </w:numPr>
-      </w:pPr>
-      <w:r>
-        <w:t>Java Servlet</w:t>
-      </w:r>
-    </w:p>
-    <w:p>
-      <w:pPr>
-        <w:pStyle w:val="ListParagraph"/>
-        <w:numPr>
-          <w:ilvl w:val="0"/>
-          <w:numId w:val="2"/>
-        </w:numPr>
-      </w:pPr>
+        <w:t xml:space="preserve">Apache Tomcat is </w:t>
+      </w:r>
+      <w:r>
+        <w:t>commonly referred as Tomcat Server</w:t>
+      </w:r>
+    </w:p>
+    <w:p>
+      <w:pPr>
+        <w:pStyle w:val="ListParagraph"/>
+      </w:pPr>
+      <w:r>
+        <w:t xml:space="preserve">True </w:t>
+      </w:r>
+    </w:p>
+    <w:p>
+      <w:pPr>
+        <w:pStyle w:val="ListParagraph"/>
+      </w:pPr>
+      <w:r>
+        <w:t>False</w:t>
+      </w:r>
+    </w:p>
+    <w:p>
+      <w:pPr>
+        <w:pStyle w:val="ListParagraph"/>
+        <w:numPr>
+          <w:ilvl w:val="0"/>
+          <w:numId w:val="1"/>
+        </w:numPr>
+      </w:pPr>
+      <w:r>
+        <w:t xml:space="preserve">The recommended file extension for JSP is </w:t>
+      </w:r>
+    </w:p>
+    <w:p>
+      <w:pPr>
+        <w:pStyle w:val="ListParagraph"/>
+        <w:numPr>
+          <w:ilvl w:val="0"/>
+          <w:numId w:val="3"/>
+        </w:numPr>
+      </w:pPr>
+      <w:r>
+        <w:t>.</w:t>
+      </w:r>
       <w:proofErr w:type="spellStart"/>
       <w:r>
-        <w:t>Scriptlets</w:t>
+        <w:t>jsp</w:t>
       </w:r>
       <w:proofErr w:type="spellEnd"/>
     </w:p>
@@ -74,27 +72,70 @@
         <w:pStyle w:val="ListParagraph"/>
         <w:numPr>
           <w:ilvl w:val="0"/>
+          <w:numId w:val="3"/>
+        </w:numPr>
+      </w:pPr>
+      <w:r>
+        <w:t>.html</w:t>
+      </w:r>
+    </w:p>
+    <w:p>
+      <w:pPr>
+        <w:pStyle w:val="ListParagraph"/>
+        <w:numPr>
+          <w:ilvl w:val="0"/>
+          <w:numId w:val="3"/>
+        </w:numPr>
+      </w:pPr>
+      <w:r>
+        <w:t>.</w:t>
+      </w:r>
+      <w:proofErr w:type="spellStart"/>
+      <w:r>
+        <w:t>php</w:t>
+      </w:r>
+      <w:proofErr w:type="spellEnd"/>
+    </w:p>
+    <w:p>
+      <w:pPr>
+        <w:pStyle w:val="ListParagraph"/>
+        <w:numPr>
+          <w:ilvl w:val="0"/>
+          <w:numId w:val="3"/>
+        </w:numPr>
+      </w:pPr>
+      <w:r>
+        <w:t>.</w:t>
+      </w:r>
+      <w:proofErr w:type="spellStart"/>
+      <w:r>
+        <w:t>js</w:t>
+      </w:r>
+      <w:proofErr w:type="spellEnd"/>
+    </w:p>
+    <w:p>
+      <w:pPr>
+        <w:pStyle w:val="ListParagraph"/>
+        <w:numPr>
+          <w:ilvl w:val="0"/>
           <w:numId w:val="1"/>
         </w:numPr>
       </w:pPr>
       <w:r>
-        <w:t xml:space="preserve">The recommended file extension for JSP is </w:t>
-      </w:r>
-    </w:p>
-    <w:p>
-      <w:pPr>
-        <w:pStyle w:val="ListParagraph"/>
-        <w:numPr>
-          <w:ilvl w:val="0"/>
-          <w:numId w:val="3"/>
-        </w:numPr>
-      </w:pPr>
-      <w:r>
-        <w:t>.</w:t>
-      </w:r>
+        <w:t>It is a technology that helps software and developers to create dynamically generated web pages on any browser language.</w:t>
+      </w:r>
+    </w:p>
+    <w:p>
+      <w:pPr>
+        <w:pStyle w:val="ListParagraph"/>
+        <w:numPr>
+          <w:ilvl w:val="0"/>
+          <w:numId w:val="4"/>
+        </w:numPr>
+      </w:pPr>
       <w:proofErr w:type="spellStart"/>
       <w:r>
-        <w:t>jsp</w:t>
+        <w:t>Php</w:t>
       </w:r>
       <w:proofErr w:type="spellEnd"/>
     </w:p>
@@ -103,46 +144,36 @@
         <w:pStyle w:val="ListParagraph"/>
         <w:numPr>
           <w:ilvl w:val="0"/>
-          <w:numId w:val="3"/>
-        </w:numPr>
-      </w:pPr>
-      <w:r>
-        <w:t>.html</w:t>
-      </w:r>
-    </w:p>
-    <w:p>
-      <w:pPr>
-        <w:pStyle w:val="ListParagraph"/>
-        <w:numPr>
-          <w:ilvl w:val="0"/>
-          <w:numId w:val="3"/>
-        </w:numPr>
-      </w:pPr>
-      <w:r>
-        <w:t>.</w:t>
-      </w:r>
-      <w:proofErr w:type="spellStart"/>
-      <w:r>
-        <w:t>php</w:t>
-      </w:r>
-      <w:proofErr w:type="spellEnd"/>
-    </w:p>
-    <w:p>
-      <w:pPr>
-        <w:pStyle w:val="ListParagraph"/>
-        <w:numPr>
-          <w:ilvl w:val="0"/>
-          <w:numId w:val="3"/>
-        </w:numPr>
-      </w:pPr>
-      <w:r>
-        <w:t>.</w:t>
-      </w:r>
-      <w:proofErr w:type="spellStart"/>
-      <w:r>
-        <w:t>js</w:t>
-      </w:r>
-      <w:proofErr w:type="spellEnd"/>
+          <w:numId w:val="4"/>
+        </w:numPr>
+      </w:pPr>
+      <w:r>
+        <w:t>Node</w:t>
+      </w:r>
+    </w:p>
+    <w:p>
+      <w:pPr>
+        <w:pStyle w:val="ListParagraph"/>
+        <w:numPr>
+          <w:ilvl w:val="0"/>
+          <w:numId w:val="4"/>
+        </w:numPr>
+      </w:pPr>
+      <w:r>
+        <w:t>CSS</w:t>
+      </w:r>
+    </w:p>
+    <w:p>
+      <w:pPr>
+        <w:pStyle w:val="ListParagraph"/>
+        <w:numPr>
+          <w:ilvl w:val="0"/>
+          <w:numId w:val="4"/>
+        </w:numPr>
+      </w:pPr>
+      <w:r>
+        <w:t>JSP</w:t>
+      </w:r>
     </w:p>
     <w:p>
       <w:pPr>
@@ -153,57 +184,55 @@
         </w:numPr>
       </w:pPr>
       <w:r>
-        <w:t>It is a technology that helps software and developers to create dynamically generated web pages on any browser language.</w:t>
-      </w:r>
-    </w:p>
-    <w:p>
-      <w:pPr>
-        <w:pStyle w:val="ListParagraph"/>
-        <w:numPr>
-          <w:ilvl w:val="0"/>
-          <w:numId w:val="4"/>
-        </w:numPr>
-      </w:pPr>
-      <w:proofErr w:type="spellStart"/>
-      <w:r>
-        <w:t>Php</w:t>
-      </w:r>
-      <w:proofErr w:type="spellEnd"/>
-    </w:p>
-    <w:p>
-      <w:pPr>
-        <w:pStyle w:val="ListParagraph"/>
-        <w:numPr>
-          <w:ilvl w:val="0"/>
-          <w:numId w:val="4"/>
-        </w:numPr>
-      </w:pPr>
-      <w:r>
-        <w:t>Node</w:t>
-      </w:r>
-    </w:p>
-    <w:p>
-      <w:pPr>
-        <w:pStyle w:val="ListParagraph"/>
-        <w:numPr>
-          <w:ilvl w:val="0"/>
-          <w:numId w:val="4"/>
-        </w:numPr>
-      </w:pPr>
-      <w:r>
-        <w:t>CSS</w:t>
-      </w:r>
-    </w:p>
-    <w:p>
-      <w:pPr>
-        <w:pStyle w:val="ListParagraph"/>
-        <w:numPr>
-          <w:ilvl w:val="0"/>
-          <w:numId w:val="4"/>
-        </w:numPr>
-      </w:pPr>
-      <w:r>
-        <w:t>JSP</w:t>
+        <w:t>JSP is an alternative to ___</w:t>
+      </w:r>
+    </w:p>
+    <w:p>
+      <w:pPr>
+        <w:pStyle w:val="ListParagraph"/>
+        <w:numPr>
+          <w:ilvl w:val="0"/>
+          <w:numId w:val="5"/>
+        </w:numPr>
+      </w:pPr>
+      <w:r>
+        <w:t>Active Server Page (ASP)</w:t>
+      </w:r>
+    </w:p>
+    <w:p>
+      <w:pPr>
+        <w:pStyle w:val="ListParagraph"/>
+        <w:numPr>
+          <w:ilvl w:val="0"/>
+          <w:numId w:val="5"/>
+        </w:numPr>
+      </w:pPr>
+      <w:r>
+        <w:t>Hypertext Transfer Protocol (HTTP)</w:t>
+      </w:r>
+    </w:p>
+    <w:p>
+      <w:pPr>
+        <w:pStyle w:val="ListParagraph"/>
+        <w:numPr>
+          <w:ilvl w:val="0"/>
+          <w:numId w:val="5"/>
+        </w:numPr>
+      </w:pPr>
+      <w:r>
+        <w:t>Hypertext Preprocessor</w:t>
+      </w:r>
+    </w:p>
+    <w:p>
+      <w:pPr>
+        <w:pStyle w:val="ListParagraph"/>
+        <w:numPr>
+          <w:ilvl w:val="0"/>
+          <w:numId w:val="5"/>
+        </w:numPr>
+      </w:pPr>
+      <w:r>
+        <w:t>JavaScript</w:t>
       </w:r>
     </w:p>
     <w:p>
@@ -215,128 +244,33 @@
         </w:numPr>
       </w:pPr>
       <w:r>
-        <w:t>JSP is an alternative to ___</w:t>
-      </w:r>
-    </w:p>
-    <w:p>
-      <w:pPr>
-        <w:pStyle w:val="ListParagraph"/>
-        <w:numPr>
-          <w:ilvl w:val="0"/>
-          <w:numId w:val="5"/>
-        </w:numPr>
-      </w:pPr>
-      <w:r>
-        <w:t>Active Server Page (ASP)</w:t>
-      </w:r>
-    </w:p>
-    <w:p>
-      <w:pPr>
-        <w:pStyle w:val="ListParagraph"/>
-        <w:numPr>
-          <w:ilvl w:val="0"/>
-          <w:numId w:val="5"/>
-        </w:numPr>
-      </w:pPr>
-      <w:r>
-        <w:t>Hypertext Transfer Protocol (HTTP)</w:t>
-      </w:r>
-    </w:p>
-    <w:p>
-      <w:pPr>
-        <w:pStyle w:val="ListParagraph"/>
-        <w:numPr>
-          <w:ilvl w:val="0"/>
-          <w:numId w:val="5"/>
-        </w:numPr>
-      </w:pPr>
-      <w:r>
-        <w:t>Hypertext Preprocessor</w:t>
-      </w:r>
-    </w:p>
-    <w:p>
-      <w:pPr>
-        <w:pStyle w:val="ListParagraph"/>
-        <w:numPr>
-          <w:ilvl w:val="0"/>
-          <w:numId w:val="5"/>
-        </w:numPr>
-      </w:pPr>
-      <w:r>
-        <w:t>JavaScript</w:t>
-      </w:r>
-    </w:p>
-    <w:p>
-      <w:pPr>
-        <w:pStyle w:val="ListParagraph"/>
-        <w:numPr>
-          <w:ilvl w:val="0"/>
-          <w:numId w:val="1"/>
-        </w:numPr>
-      </w:pPr>
-      <w:r>
         <w:t xml:space="preserve">&lt;%-- ..  --%&gt; The syntax is use for </w:t>
       </w:r>
-    </w:p>
-    <w:p>
-      <w:pPr>
-        <w:pStyle w:val="ListParagraph"/>
-        <w:numPr>
-          <w:ilvl w:val="0"/>
-          <w:numId w:val="6"/>
-        </w:numPr>
-      </w:pPr>
-      <w:proofErr w:type="spellStart"/>
-      <w:r>
-        <w:t>Scriptlets</w:t>
-      </w:r>
-      <w:proofErr w:type="spellEnd"/>
-    </w:p>
-    <w:p>
-      <w:pPr>
-        <w:pStyle w:val="ListParagraph"/>
-        <w:numPr>
-          <w:ilvl w:val="0"/>
-          <w:numId w:val="6"/>
-        </w:numPr>
-      </w:pPr>
-      <w:r>
-        <w:t>Comments</w:t>
-      </w:r>
-    </w:p>
-    <w:p>
-      <w:pPr>
-        <w:pStyle w:val="ListParagraph"/>
-        <w:numPr>
-          <w:ilvl w:val="0"/>
-          <w:numId w:val="6"/>
-        </w:numPr>
-      </w:pPr>
-      <w:r>
-        <w:t>Directives</w:t>
-      </w:r>
-    </w:p>
-    <w:p>
-      <w:pPr>
-        <w:pStyle w:val="ListParagraph"/>
-        <w:numPr>
-          <w:ilvl w:val="0"/>
-          <w:numId w:val="6"/>
-        </w:numPr>
-      </w:pPr>
-      <w:r>
-        <w:t>Expressions</w:t>
-      </w:r>
-    </w:p>
-    <w:p>
-      <w:pPr>
-        <w:pStyle w:val="ListParagraph"/>
-        <w:ind w:left="1080"/>
-      </w:pPr>
+      <w:r>
+        <w:t>JSP Comments</w:t>
+      </w:r>
+    </w:p>
+    <w:p>
+      <w:pPr>
+        <w:pStyle w:val="ListParagraph"/>
+      </w:pPr>
+      <w:r>
+        <w:t xml:space="preserve">True </w:t>
+      </w:r>
       <w:bookmarkStart w:id="0" w:name="_GoBack"/>
       <w:bookmarkEnd w:id="0"/>
-      <w:r>
-        <w:t xml:space="preserve">  </w:t>
+    </w:p>
+    <w:p>
+      <w:pPr>
+        <w:pStyle w:val="ListParagraph"/>
+      </w:pPr>
+      <w:r>
+        <w:t>False</w:t>
+      </w:r>
+    </w:p>
+    <w:p>
+      <w:r>
+        <w:t xml:space="preserve"> </w:t>
       </w:r>
     </w:p>
     <w:sectPr>
@@ -450,7 +384,7 @@
       <w:lvlText w:val="%1."/>
       <w:lvlJc w:val="left"/>
       <w:pPr>
-        <w:ind w:left="1080" w:hanging="360"/>
+        <w:ind w:left="1440" w:hanging="360"/>
       </w:pPr>
       <w:rPr>
         <w:rFonts w:hint="default"/>
@@ -462,7 +396,7 @@
       <w:lvlText w:val="%2."/>
       <w:lvlJc w:val="left"/>
       <w:pPr>
-        <w:ind w:left="1800" w:hanging="360"/>
+        <w:ind w:left="2160" w:hanging="360"/>
       </w:pPr>
     </w:lvl>
     <w:lvl w:ilvl="2" w:tplc="0409001B" w:tentative="1">
@@ -471,7 +405,7 @@
       <w:lvlText w:val="%3."/>
       <w:lvlJc w:val="right"/>
       <w:pPr>
-        <w:ind w:left="2520" w:hanging="180"/>
+        <w:ind w:left="2880" w:hanging="180"/>
       </w:pPr>
     </w:lvl>
     <w:lvl w:ilvl="3" w:tplc="0409000F" w:tentative="1">
@@ -480,7 +414,7 @@
       <w:lvlText w:val="%4."/>
       <w:lvlJc w:val="left"/>
       <w:pPr>
-        <w:ind w:left="3240" w:hanging="360"/>
+        <w:ind w:left="3600" w:hanging="360"/>
       </w:pPr>
     </w:lvl>
     <w:lvl w:ilvl="4" w:tplc="04090019" w:tentative="1">
@@ -489,7 +423,7 @@
       <w:lvlText w:val="%5."/>
       <w:lvlJc w:val="left"/>
       <w:pPr>
-        <w:ind w:left="3960" w:hanging="360"/>
+        <w:ind w:left="4320" w:hanging="360"/>
       </w:pPr>
     </w:lvl>
     <w:lvl w:ilvl="5" w:tplc="0409001B" w:tentative="1">
@@ -498,7 +432,7 @@
       <w:lvlText w:val="%6."/>
       <w:lvlJc w:val="right"/>
       <w:pPr>
-        <w:ind w:left="4680" w:hanging="180"/>
+        <w:ind w:left="5040" w:hanging="180"/>
       </w:pPr>
     </w:lvl>
     <w:lvl w:ilvl="6" w:tplc="0409000F" w:tentative="1">
@@ -507,7 +441,7 @@
       <w:lvlText w:val="%7."/>
       <w:lvlJc w:val="left"/>
       <w:pPr>
-        <w:ind w:left="5400" w:hanging="360"/>
+        <w:ind w:left="5760" w:hanging="360"/>
       </w:pPr>
     </w:lvl>
     <w:lvl w:ilvl="7" w:tplc="04090019" w:tentative="1">
@@ -516,7 +450,7 @@
       <w:lvlText w:val="%8."/>
       <w:lvlJc w:val="left"/>
       <w:pPr>
-        <w:ind w:left="6120" w:hanging="360"/>
+        <w:ind w:left="6480" w:hanging="360"/>
       </w:pPr>
     </w:lvl>
     <w:lvl w:ilvl="8" w:tplc="0409001B" w:tentative="1">
@@ -525,7 +459,7 @@
       <w:lvlText w:val="%9."/>
       <w:lvlJc w:val="right"/>
       <w:pPr>
-        <w:ind w:left="6840" w:hanging="180"/>
+        <w:ind w:left="7200" w:hanging="180"/>
       </w:pPr>
     </w:lvl>
   </w:abstractNum>

</xml_diff>